<commit_message>
update the report. finish the procedure
</commit_message>
<xml_diff>
--- a/Cancer Detection/report.docx
+++ b/Cancer Detection/report.docx
@@ -145,13 +145,7 @@
         <w:rPr>
           <w:rFonts w:hint="eastAsia"/>
         </w:rPr>
-        <w:t>实验</w:t>
-      </w:r>
-      <w:r>
-        <w:rPr>
-          <w:rFonts w:hint="eastAsia"/>
-        </w:rPr>
-        <w:t>步骤</w:t>
+        <w:t>实验步骤</w:t>
       </w:r>
     </w:p>
     <w:p>
@@ -245,9 +239,6 @@
     <w:p>
       <w:pPr>
         <w:ind w:left="420" w:firstLine="360"/>
-        <w:rPr>
-          <w:rFonts w:hint="eastAsia"/>
-        </w:rPr>
       </w:pPr>
     </w:p>
     <w:p>
@@ -369,9 +360,6 @@
     <w:p>
       <w:pPr>
         <w:ind w:left="420" w:firstLine="420"/>
-        <w:rPr>
-          <w:rFonts w:hint="eastAsia"/>
-        </w:rPr>
       </w:pPr>
     </w:p>
     <w:p>
@@ -536,9 +524,6 @@
       <w:pPr>
         <w:pStyle w:val="a3"/>
         <w:ind w:left="1140" w:firstLineChars="0" w:firstLine="0"/>
-        <w:rPr>
-          <w:rFonts w:hint="eastAsia"/>
-        </w:rPr>
       </w:pPr>
     </w:p>
     <w:p>
@@ -549,9 +534,6 @@
           <w:numId w:val="2"/>
         </w:numPr>
         <w:ind w:firstLineChars="0"/>
-        <w:rPr>
-          <w:rFonts w:hint="eastAsia"/>
-        </w:rPr>
       </w:pPr>
       <w:r>
         <w:rPr>
@@ -675,9 +657,6 @@
       <w:pPr>
         <w:pStyle w:val="a3"/>
         <w:ind w:left="1140" w:firstLineChars="0" w:firstLine="0"/>
-        <w:rPr>
-          <w:rFonts w:hint="eastAsia"/>
-        </w:rPr>
       </w:pPr>
     </w:p>
     <w:p>
@@ -745,15 +724,208 @@
           <w:numId w:val="2"/>
         </w:numPr>
         <w:ind w:firstLineChars="0"/>
-        <w:rPr>
-          <w:rFonts w:hint="eastAsia"/>
-        </w:rPr>
       </w:pPr>
       <w:r>
         <w:rPr>
           <w:rFonts w:hint="eastAsia"/>
         </w:rPr>
         <w:t>划分训练集与验证集</w:t>
+      </w:r>
+    </w:p>
+    <w:p>
+      <w:pPr>
+        <w:pStyle w:val="a3"/>
+        <w:ind w:left="360" w:firstLineChars="0" w:firstLine="0"/>
+      </w:pPr>
+      <w:r>
+        <w:rPr>
+          <w:rFonts w:hint="eastAsia"/>
+        </w:rPr>
+        <w:t>由于内存的限制，我们</w:t>
+      </w:r>
+      <w:r>
+        <w:rPr>
+          <w:rFonts w:hint="eastAsia"/>
+        </w:rPr>
+        <w:t>通过指定所选图片的索引来进行划分，而不用建立新的存储区。我们将80%的数据用于训练，20%的数据用来验证我们的模型可以推广到新数据。之后为了避免之前数据排列的影响，我们重新</w:t>
+      </w:r>
+      <w:r>
+        <w:rPr>
+          <w:rFonts w:hint="eastAsia"/>
+        </w:rPr>
+        <w:t>洗一下数据的顺序</w:t>
+      </w:r>
+      <w:r>
+        <w:rPr>
+          <w:rFonts w:hint="eastAsia"/>
+        </w:rPr>
+        <w:t>。</w:t>
+      </w:r>
+    </w:p>
+    <w:p>
+      <w:pPr>
+        <w:pStyle w:val="a3"/>
+        <w:numPr>
+          <w:ilvl w:val="0"/>
+          <w:numId w:val="2"/>
+        </w:numPr>
+        <w:ind w:firstLineChars="0"/>
+      </w:pPr>
+      <w:r>
+        <w:rPr>
+          <w:rFonts w:hint="eastAsia"/>
+        </w:rPr>
+        <w:t>建立神经网络模型</w:t>
+      </w:r>
+    </w:p>
+    <w:p>
+      <w:pPr>
+        <w:pStyle w:val="a3"/>
+        <w:ind w:left="360" w:firstLineChars="0" w:firstLine="0"/>
+      </w:pPr>
+      <w:r>
+        <w:rPr>
+          <w:rFonts w:hint="eastAsia"/>
+        </w:rPr>
+        <w:t>建立一个简单的卷积神经网络模型，它包含三块：卷积层，组正交，</w:t>
+      </w:r>
+      <w:proofErr w:type="gramStart"/>
+      <w:r>
+        <w:rPr>
+          <w:rFonts w:hint="eastAsia"/>
+        </w:rPr>
+        <w:t>池化和</w:t>
+      </w:r>
+      <w:proofErr w:type="gramEnd"/>
+      <w:r>
+        <w:rPr>
+          <w:rFonts w:hint="eastAsia"/>
+        </w:rPr>
+        <w:t>丢弃</w:t>
+      </w:r>
+    </w:p>
+    <w:p>
+      <w:pPr>
+        <w:pStyle w:val="a3"/>
+        <w:numPr>
+          <w:ilvl w:val="0"/>
+          <w:numId w:val="2"/>
+        </w:numPr>
+        <w:ind w:firstLineChars="0"/>
+      </w:pPr>
+      <w:r>
+        <w:rPr>
+          <w:rFonts w:hint="eastAsia"/>
+        </w:rPr>
+        <w:t>配置</w:t>
+      </w:r>
+      <w:r>
+        <w:rPr>
+          <w:rFonts w:hint="eastAsia"/>
+        </w:rPr>
+        <w:t>模型训练时的</w:t>
+      </w:r>
+      <w:r>
+        <w:rPr>
+          <w:rFonts w:hint="eastAsia"/>
+        </w:rPr>
+        <w:t>参数</w:t>
+      </w:r>
+    </w:p>
+    <w:p>
+      <w:pPr>
+        <w:pStyle w:val="a3"/>
+        <w:numPr>
+          <w:ilvl w:val="1"/>
+          <w:numId w:val="2"/>
+        </w:numPr>
+        <w:ind w:firstLineChars="0"/>
+      </w:pPr>
+      <w:proofErr w:type="spellStart"/>
+      <w:r>
+        <w:t>b</w:t>
+      </w:r>
+      <w:r>
+        <w:rPr>
+          <w:rFonts w:hint="eastAsia"/>
+        </w:rPr>
+        <w:t>atch</w:t>
+      </w:r>
+      <w:r>
+        <w:t>_size</w:t>
+      </w:r>
+      <w:proofErr w:type="spellEnd"/>
+      <w:r>
+        <w:rPr>
+          <w:rFonts w:hint="eastAsia"/>
+        </w:rPr>
+        <w:t>是</w:t>
+      </w:r>
+      <w:r>
+        <w:t>训练一个神经网络</w:t>
+      </w:r>
+      <w:r>
+        <w:rPr>
+          <w:rFonts w:hint="eastAsia"/>
+        </w:rPr>
+        <w:t>时</w:t>
+      </w:r>
+      <w:proofErr w:type="gramStart"/>
+      <w:r>
+        <w:t>很</w:t>
+      </w:r>
+      <w:proofErr w:type="gramEnd"/>
+      <w:r>
+        <w:t>关键的参数。在训练的时候，我们将训练集分成一个个的batch，然后用batch一个个的去训练我们的网络</w:t>
+      </w:r>
+    </w:p>
+    <w:p>
+      <w:pPr>
+        <w:pStyle w:val="a3"/>
+        <w:numPr>
+          <w:ilvl w:val="0"/>
+          <w:numId w:val="2"/>
+        </w:numPr>
+        <w:ind w:firstLineChars="0"/>
+      </w:pPr>
+      <w:r>
+        <w:rPr>
+          <w:rFonts w:hint="eastAsia"/>
+        </w:rPr>
+        <w:t>训练并且验证模型</w:t>
+      </w:r>
+    </w:p>
+    <w:p>
+      <w:pPr>
+        <w:pStyle w:val="a3"/>
+        <w:ind w:left="360" w:firstLineChars="0" w:firstLine="0"/>
+        <w:rPr>
+          <w:rFonts w:hint="eastAsia"/>
+        </w:rPr>
+      </w:pPr>
+      <w:r>
+        <w:rPr>
+          <w:rFonts w:hint="eastAsia"/>
+        </w:rPr>
+        <w:t>每</w:t>
+      </w:r>
+      <w:r>
+        <w:rPr>
+          <w:rFonts w:hint="eastAsia"/>
+        </w:rPr>
+        <w:t>个batch</w:t>
+      </w:r>
+      <w:r>
+        <w:rPr>
+          <w:rFonts w:hint="eastAsia"/>
+        </w:rPr>
+        <w:t>训练三次</w:t>
+      </w:r>
+      <w:r>
+        <w:rPr>
+          <w:rFonts w:hint="eastAsia"/>
+        </w:rPr>
+        <w:t>，每次训练的时候洗一下batch中数据的顺序</w:t>
       </w:r>
       <w:bookmarkStart w:id="7" w:name="_GoBack"/>
       <w:bookmarkEnd w:id="7"/>
@@ -1040,7 +1212,7 @@
   <w:abstractNum w:abstractNumId="3" w15:restartNumberingAfterBreak="0">
     <w:nsid w:val="5A082929"/>
     <w:multiLevelType w:val="hybridMultilevel"/>
-    <w:tmpl w:val="C268828A"/>
+    <w:tmpl w:val="3A9CD7C2"/>
     <w:lvl w:ilvl="0" w:tplc="497A2520">
       <w:start w:val="1"/>
       <w:numFmt w:val="decimal"/>
@@ -1065,14 +1237,17 @@
         <w:rFonts w:hint="default"/>
       </w:rPr>
     </w:lvl>
-    <w:lvl w:ilvl="2" w:tplc="0409001B" w:tentative="1">
-      <w:start w:val="1"/>
-      <w:numFmt w:val="lowerRoman"/>
+    <w:lvl w:ilvl="2" w:tplc="CB3C4AC0">
+      <w:start w:val="1"/>
+      <w:numFmt w:val="decimal"/>
       <w:lvlText w:val="%3."/>
-      <w:lvlJc w:val="right"/>
-      <w:pPr>
-        <w:ind w:left="1260" w:hanging="420"/>
-      </w:pPr>
+      <w:lvlJc w:val="left"/>
+      <w:pPr>
+        <w:ind w:left="1200" w:hanging="360"/>
+      </w:pPr>
+      <w:rPr>
+        <w:rFonts w:hint="default"/>
+      </w:rPr>
     </w:lvl>
     <w:lvl w:ilvl="3" w:tplc="0409000F" w:tentative="1">
       <w:start w:val="1"/>

</xml_diff>